<commit_message>
Se actualiza todo lo relacionado al diagrama de clase
</commit_message>
<xml_diff>
--- a/Definición criterio de Done.docx
+++ b/Definición criterio de Done.docx
@@ -434,7 +434,7 @@
           <w:color w:val="auto"/>
           <w:spacing w:val="0"/>
           <w:position w:val="0"/>
-          <w:sz w:val="32"/>
+          <w:sz w:val="22"/>
           <w:shd w:fill="auto" w:val="clear"/>
         </w:rPr>
       </w:pPr>
@@ -449,47 +449,6 @@
         </w:rPr>
         <w:t xml:space="preserve">trabajo (diferente al que lo codificó en primer lugar), esto nos permitirá tener una mejor perspectiva a la hora de corregir y asegurar la calidad del mismo</w:t>
       </w:r>
-    </w:p>
-    <w:p>
-      <w:pPr>
-        <w:spacing w:before="0" w:after="0" w:line="276"/>
-        <w:ind w:right="0" w:left="720" w:firstLine="0"/>
-        <w:jc w:val="center"/>
-        <w:rPr>
-          <w:rFonts w:ascii="Arial" w:hAnsi="Arial" w:cs="Arial" w:eastAsia="Arial"/>
-          <w:color w:val="auto"/>
-          <w:spacing w:val="0"/>
-          <w:position w:val="0"/>
-          <w:sz w:val="28"/>
-          <w:shd w:fill="auto" w:val="clear"/>
-        </w:rPr>
-      </w:pPr>
-      <w:r>
-        <w:rPr>
-          <w:rFonts w:ascii="Arial" w:hAnsi="Arial" w:cs="Arial" w:eastAsia="Arial"/>
-          <w:color w:val="auto"/>
-          <w:spacing w:val="0"/>
-          <w:position w:val="0"/>
-          <w:sz w:val="28"/>
-          <w:shd w:fill="auto" w:val="clear"/>
-        </w:rPr>
-        <w:t xml:space="preserve">(agregar link a la user story del commit dentro del github hecho en el codigo)(Nico reviso la user story de facu)</w:t>
-      </w:r>
-    </w:p>
-    <w:p>
-      <w:pPr>
-        <w:spacing w:before="0" w:after="0" w:line="276"/>
-        <w:ind w:right="0" w:left="0" w:firstLine="0"/>
-        <w:jc w:val="left"/>
-        <w:rPr>
-          <w:rFonts w:ascii="Arial" w:hAnsi="Arial" w:cs="Arial" w:eastAsia="Arial"/>
-          <w:color w:val="auto"/>
-          <w:spacing w:val="0"/>
-          <w:position w:val="0"/>
-          <w:sz w:val="22"/>
-          <w:shd w:fill="auto" w:val="clear"/>
-        </w:rPr>
-      </w:pPr>
     </w:p>
   </w:body>
 </w:document>

</xml_diff>